<commit_message>
Mudança de Arquivos e Interface Canvas
Alterações nos arquivos do Projeto e Adição das Imagens da Interface Gráfica para usar como referência no Canvas
</commit_message>
<xml_diff>
--- a/Documentação/21Barra3 Criador de Hábitos - Ficha geral.docx
+++ b/Documentação/21Barra3 Criador de Hábitos - Ficha geral.docx
@@ -11,6 +11,7 @@
           <w:szCs w:val="32"/>
         </w:rPr>
       </w:pPr>
+      <w:proofErr w:type="spellStart"/>
       <w:r>
         <w:rPr>
           <w:rFonts w:ascii="Arial" w:hAnsi="Arial" w:cs="Arial"/>
@@ -18,8 +19,9 @@
           <w:sz w:val="32"/>
           <w:szCs w:val="24"/>
         </w:rPr>
-        <w:t>21</w:t>
-      </w:r>
+        <w:t>Habit</w:t>
+      </w:r>
+      <w:proofErr w:type="spellEnd"/>
       <w:r>
         <w:rPr>
           <w:rFonts w:ascii="Arial" w:hAnsi="Arial" w:cs="Arial"/>
@@ -27,7 +29,27 @@
           <w:sz w:val="32"/>
           <w:szCs w:val="24"/>
         </w:rPr>
-        <w:t>Barra3 - Criador de Hábitos</w:t>
+        <w:t xml:space="preserve"> </w:t>
+      </w:r>
+      <w:proofErr w:type="spellStart"/>
+      <w:r>
+        <w:rPr>
+          <w:rFonts w:ascii="Arial" w:hAnsi="Arial" w:cs="Arial"/>
+          <w:b/>
+          <w:sz w:val="32"/>
+          <w:szCs w:val="24"/>
+        </w:rPr>
+        <w:t>Creator</w:t>
+      </w:r>
+      <w:proofErr w:type="spellEnd"/>
+      <w:r>
+        <w:rPr>
+          <w:rFonts w:ascii="Arial" w:hAnsi="Arial" w:cs="Arial"/>
+          <w:b/>
+          <w:sz w:val="32"/>
+          <w:szCs w:val="24"/>
+        </w:rPr>
+        <w:t xml:space="preserve"> - Criador de Hábitos</w:t>
       </w:r>
       <w:r>
         <w:rPr>
@@ -3690,7 +3712,7 @@
   <a:extraClrSchemeLst/>
   <a:extLst>
     <a:ext uri="{05A4C25C-085E-4340-85A3-A5531E510DB2}">
-      <thm15:themeFamily xmlns:thm15="http://schemas.microsoft.com/office/thememl/2012/main" xmlns="" name="Office Theme" id="{62F939B6-93AF-4DB8-9C6B-D6C7DFDC589F}" vid="{4A3C46E8-61CC-4603-A589-7422A47A8E4A}"/>
+      <thm15:themeFamily xmlns="" xmlns:thm15="http://schemas.microsoft.com/office/thememl/2012/main" name="Office Theme" id="{62F939B6-93AF-4DB8-9C6B-D6C7DFDC589F}" vid="{4A3C46E8-61CC-4603-A589-7422A47A8E4A}"/>
     </a:ext>
   </a:extLst>
 </a:theme>

</xml_diff>